<commit_message>
consolidated all necessary material, created a new template to follow for completion
</commit_message>
<xml_diff>
--- a/Msc project proposal(3++ to be condensed later and added to my project).docx
+++ b/Msc project proposal(3++ to be condensed later and added to my project).docx
@@ -2802,13 +2802,7 @@
           <w:rPr>
             <w:rFonts w:ascii="Cambria Math" w:hAnsi="Cambria Math"/>
           </w:rPr>
-          <m:t>v</m:t>
-        </m:r>
-        <m:r>
-          <w:rPr>
-            <w:rFonts w:ascii="Cambria Math" w:hAnsi="Cambria Math"/>
-          </w:rPr>
-          <m:t>.</m:t>
+          <m:t>v.</m:t>
         </m:r>
         <m:f>
           <m:fPr>
@@ -2841,13 +2835,7 @@
           <w:rPr>
             <w:rFonts w:ascii="Cambria Math" w:hAnsi="Cambria Math"/>
           </w:rPr>
-          <m:t xml:space="preserve"> t</m:t>
-        </m:r>
-        <m:r>
-          <w:rPr>
-            <w:rFonts w:ascii="Cambria Math" w:hAnsi="Cambria Math"/>
-          </w:rPr>
-          <m:t>.</m:t>
+          <m:t xml:space="preserve"> t.</m:t>
         </m:r>
         <m:r>
           <w:rPr>
@@ -3969,6 +3957,9 @@
             </m:sup>
           </m:sSup>
           <m:r>
+            <m:rPr>
+              <m:sty m:val="p"/>
+            </m:rPr>
             <w:rPr>
               <w:rFonts w:ascii="Cambria Math" w:eastAsiaTheme="minorEastAsia" w:hAnsi="Cambria Math"/>
             </w:rPr>
@@ -4014,6 +4005,9 @@
             <m:t>at=v-u</m:t>
           </m:r>
           <m:r>
+            <m:rPr>
+              <m:sty m:val="p"/>
+            </m:rPr>
             <w:rPr>
               <w:rFonts w:ascii="Cambria Math" w:eastAsiaTheme="minorEastAsia" w:hAnsi="Cambria Math"/>
             </w:rPr>
@@ -4233,6 +4227,9 @@
             </m:sup>
           </m:sSup>
           <m:r>
+            <m:rPr>
+              <m:sty m:val="p"/>
+            </m:rPr>
             <w:rPr>
               <w:rFonts w:eastAsiaTheme="minorEastAsia"/>
             </w:rPr>
@@ -4379,6 +4376,9 @@
             </m:den>
           </m:f>
           <m:r>
+            <m:rPr>
+              <m:sty m:val="p"/>
+            </m:rPr>
             <w:rPr>
               <w:rFonts w:eastAsiaTheme="minorEastAsia"/>
             </w:rPr>
@@ -4387,6 +4387,9 @@
         </m:oMath>
         <m:oMath>
           <m:r>
+            <m:rPr>
+              <m:sty m:val="p"/>
+            </m:rPr>
             <w:rPr>
               <w:rFonts w:ascii="Cambria Math" w:eastAsiaTheme="minorEastAsia" w:hAnsi="Cambria Math"/>
             </w:rPr>
@@ -4398,13 +4401,7 @@
             <w:rPr>
               <w:rFonts w:ascii="Cambria Math" w:eastAsiaTheme="minorEastAsia" w:hAnsi="Cambria Math"/>
             </w:rPr>
-            <m:t>2as=</m:t>
-          </m:r>
-          <m:r>
-            <w:rPr>
-              <w:rFonts w:ascii="Cambria Math" w:eastAsiaTheme="minorEastAsia" w:hAnsi="Cambria Math"/>
-            </w:rPr>
-            <m:t>2uv-2</m:t>
+            <m:t>2as=2uv-2</m:t>
           </m:r>
           <m:sSup>
             <m:sSupPr>
@@ -4503,6 +4500,9 @@
             <m:t>-2vu</m:t>
           </m:r>
           <m:r>
+            <m:rPr>
+              <m:sty m:val="p"/>
+            </m:rPr>
             <w:rPr>
               <w:rFonts w:eastAsiaTheme="minorEastAsia"/>
             </w:rPr>
@@ -4511,6 +4511,9 @@
         </m:oMath>
         <m:oMath>
           <m:r>
+            <m:rPr>
+              <m:sty m:val="p"/>
+            </m:rPr>
             <w:rPr>
               <w:rFonts w:ascii="Cambria Math" w:eastAsiaTheme="minorEastAsia" w:hAnsi="Cambria Math"/>
             </w:rPr>
@@ -4583,6 +4586,9 @@
             </m:sup>
           </m:sSup>
           <m:r>
+            <m:rPr>
+              <m:sty m:val="p"/>
+            </m:rPr>
             <w:rPr>
               <w:rFonts w:eastAsiaTheme="minorEastAsia"/>
             </w:rPr>
@@ -4591,6 +4597,9 @@
         </m:oMath>
         <m:oMath>
           <m:r>
+            <m:rPr>
+              <m:sty m:val="p"/>
+            </m:rPr>
             <w:rPr>
               <w:rFonts w:ascii="Cambria Math" w:eastAsiaTheme="minorEastAsia" w:hAnsi="Cambria Math"/>
             </w:rPr>
@@ -4658,13 +4667,7 @@
             <w:rPr>
               <w:rFonts w:ascii="Cambria Math" w:eastAsiaTheme="minorEastAsia" w:hAnsi="Cambria Math"/>
             </w:rPr>
-            <m:t>+2as</m:t>
-          </m:r>
-          <m:r>
-            <w:rPr>
-              <w:rFonts w:ascii="Cambria Math" w:eastAsiaTheme="minorEastAsia" w:hAnsi="Cambria Math"/>
-            </w:rPr>
-            <m:t xml:space="preserve">  </m:t>
+            <m:t xml:space="preserve">+2as  </m:t>
           </m:r>
         </m:oMath>
       </m:oMathPara>
@@ -7300,13 +7303,7 @@
                 <w:rPr>
                   <w:rFonts w:ascii="Cambria Math" w:eastAsiaTheme="minorEastAsia" w:hAnsi="Cambria Math"/>
                 </w:rPr>
-                <m:t>kg</m:t>
-              </m:r>
-              <m:r>
-                <w:rPr>
-                  <w:rFonts w:ascii="Cambria Math" w:eastAsiaTheme="minorEastAsia" w:hAnsi="Cambria Math"/>
-                </w:rPr>
-                <m:t>m</m:t>
+                <m:t>kgm</m:t>
               </m:r>
             </m:num>
             <m:den>
@@ -7418,16 +7415,7 @@
             <w:rPr>
               <w:rFonts w:ascii="Cambria Math" w:eastAsiaTheme="minorEastAsia" w:hAnsi="Cambria Math"/>
             </w:rPr>
-            <m:t>×</m:t>
-          </m:r>
-          <m:r>
-            <m:rPr>
-              <m:sty m:val="p"/>
-            </m:rPr>
-            <w:rPr>
-              <w:rFonts w:ascii="Cambria Math" w:eastAsiaTheme="minorEastAsia" w:hAnsi="Cambria Math"/>
-            </w:rPr>
-            <m:t>A</m:t>
+            <m:t>×A</m:t>
           </m:r>
           <m:f>
             <m:fPr>
@@ -7625,16 +7613,12 @@
             <w:rPr>
               <w:rFonts w:ascii="Cambria Math" w:eastAsiaTheme="minorEastAsia" w:hAnsi="Cambria Math"/>
             </w:rPr>
-            <m:t>m</m:t>
-          </m:r>
-          <m:r>
-            <w:rPr>
-              <w:rFonts w:ascii="Cambria Math" w:eastAsiaTheme="minorEastAsia" w:hAnsi="Cambria Math"/>
-            </w:rPr>
-            <m:t>=Fs</m:t>
+            <m:t>m=Fs</m:t>
           </m:r>
         </m:oMath>
       </m:oMathPara>
+      <w:bookmarkStart w:id="15" w:name="_GoBack"/>
+      <w:bookmarkEnd w:id="15"/>
     </w:p>
     <w:p>
       <w:pPr>
@@ -10059,13 +10043,7 @@
             <w:rPr>
               <w:rFonts w:ascii="Cambria Math" w:hAnsi="Cambria Math"/>
             </w:rPr>
-            <m:t>v</m:t>
-          </m:r>
-          <m:r>
-            <w:rPr>
-              <w:rFonts w:ascii="Cambria Math" w:hAnsi="Cambria Math"/>
-            </w:rPr>
-            <m:t>=</m:t>
+            <m:t>v=</m:t>
           </m:r>
           <m:f>
             <m:fPr>
@@ -10130,13 +10108,7 @@
             <w:rPr>
               <w:rFonts w:ascii="Cambria Math" w:eastAsiaTheme="minorEastAsia" w:hAnsi="Cambria Math"/>
             </w:rPr>
-            <m:t>c</m:t>
-          </m:r>
-          <m:r>
-            <w:rPr>
-              <w:rFonts w:ascii="Cambria Math" w:eastAsiaTheme="minorEastAsia" w:hAnsi="Cambria Math"/>
-            </w:rPr>
-            <m:t>=2</m:t>
+            <m:t>c=2</m:t>
           </m:r>
           <m:r>
             <w:rPr>
@@ -10144,15 +10116,7 @@
               <w:sz w:val="24"/>
               <w:szCs w:val="24"/>
             </w:rPr>
-            <m:t>π</m:t>
-          </m:r>
-          <m:r>
-            <w:rPr>
-              <w:rFonts w:ascii="Cambria Math" w:eastAsiaTheme="majorEastAsia" w:hAnsi="Cambria Math" w:cstheme="majorBidi"/>
-              <w:sz w:val="24"/>
-              <w:szCs w:val="24"/>
-            </w:rPr>
-            <m:t>r=s</m:t>
+            <m:t>πr=s</m:t>
           </m:r>
         </m:oMath>
       </m:oMathPara>
@@ -10222,15 +10186,7 @@
                   <w:sz w:val="24"/>
                   <w:szCs w:val="24"/>
                 </w:rPr>
-                <m:t>π</m:t>
-              </m:r>
-              <m:r>
-                <w:rPr>
-                  <w:rFonts w:ascii="Cambria Math" w:eastAsiaTheme="majorEastAsia" w:hAnsi="Cambria Math" w:cstheme="majorBidi"/>
-                  <w:sz w:val="24"/>
-                  <w:szCs w:val="24"/>
-                </w:rPr>
-                <m:t>r</m:t>
+                <m:t>πr</m:t>
               </m:r>
               <m:ctrlPr>
                 <w:rPr>
@@ -10434,12 +10390,20 @@
             </m:den>
           </m:f>
           <m:r>
+            <m:rPr>
+              <m:sty m:val="p"/>
+            </m:rPr>
             <w:rPr>
               <w:rFonts w:eastAsiaTheme="minorEastAsia"/>
             </w:rPr>
             <w:br/>
           </m:r>
+        </m:oMath>
+        <m:oMath>
           <m:r>
+            <m:rPr>
+              <m:sty m:val="p"/>
+            </m:rPr>
             <w:rPr>
               <w:rFonts w:eastAsiaTheme="minorEastAsia"/>
             </w:rPr>
@@ -10717,11 +10681,11 @@
       <w:pPr>
         <w:pStyle w:val="Heading2"/>
       </w:pPr>
-      <w:bookmarkStart w:id="15" w:name="_Toc5041136"/>
+      <w:bookmarkStart w:id="16" w:name="_Toc5041136"/>
       <w:r>
         <w:t>Implementing real life equation into code</w:t>
       </w:r>
-      <w:bookmarkEnd w:id="15"/>
+      <w:bookmarkEnd w:id="16"/>
     </w:p>
     <w:p>
       <w:r>
@@ -10732,11 +10696,11 @@
       <w:pPr>
         <w:pStyle w:val="Heading3"/>
       </w:pPr>
-      <w:bookmarkStart w:id="16" w:name="_Toc5041137"/>
+      <w:bookmarkStart w:id="17" w:name="_Toc5041137"/>
       <w:r>
         <w:t>Time, the most important variable</w:t>
       </w:r>
-      <w:bookmarkEnd w:id="16"/>
+      <w:bookmarkEnd w:id="17"/>
     </w:p>
     <w:p>
       <w:r>
@@ -10756,11 +10720,11 @@
       <w:pPr>
         <w:pStyle w:val="Heading3"/>
       </w:pPr>
-      <w:bookmarkStart w:id="17" w:name="_Toc5041138"/>
+      <w:bookmarkStart w:id="18" w:name="_Toc5041138"/>
       <w:r>
         <w:t>Location, using vectors to simulate the location of an object</w:t>
       </w:r>
-      <w:bookmarkEnd w:id="17"/>
+      <w:bookmarkEnd w:id="18"/>
     </w:p>
     <w:p>
       <w:r>
@@ -10876,11 +10840,11 @@
       <w:pPr>
         <w:pStyle w:val="Heading3"/>
       </w:pPr>
-      <w:bookmarkStart w:id="18" w:name="_Toc5041139"/>
+      <w:bookmarkStart w:id="19" w:name="_Toc5041139"/>
       <w:r>
         <w:t>Linear Motion and direction, using vectors to simulate motion</w:t>
       </w:r>
-      <w:bookmarkEnd w:id="18"/>
+      <w:bookmarkEnd w:id="19"/>
     </w:p>
     <w:p>
       <w:r>
@@ -11413,7 +11377,19 @@
                       <w:rPr>
                         <w:rFonts w:ascii="Cambria Math" w:hAnsi="Cambria Math"/>
                       </w:rPr>
-                      <m:t>(θ)</m:t>
+                      <m:t>(</m:t>
+                    </m:r>
+                    <m:r>
+                      <w:rPr>
+                        <w:rFonts w:ascii="Cambria Math" w:hAnsi="Cambria Math"/>
+                      </w:rPr>
+                      <m:t>∅</m:t>
+                    </m:r>
+                    <m:r>
+                      <w:rPr>
+                        <w:rFonts w:ascii="Cambria Math" w:hAnsi="Cambria Math"/>
+                      </w:rPr>
+                      <m:t>)</m:t>
                     </m:r>
                   </m:e>
                   <m:e>
@@ -11442,7 +11418,7 @@
                       <w:rPr>
                         <w:rFonts w:ascii="Cambria Math" w:hAnsi="Cambria Math"/>
                       </w:rPr>
-                      <m:t>θ</m:t>
+                      <m:t>∅</m:t>
                     </m:r>
                     <m:r>
                       <w:rPr>
@@ -11473,7 +11449,13 @@
                       <w:rPr>
                         <w:rFonts w:ascii="Cambria Math" w:hAnsi="Cambria Math"/>
                       </w:rPr>
-                      <m:t>θ)</m:t>
+                      <m:t>∅</m:t>
+                    </m:r>
+                    <m:r>
+                      <w:rPr>
+                        <w:rFonts w:ascii="Cambria Math" w:hAnsi="Cambria Math"/>
+                      </w:rPr>
+                      <m:t>)</m:t>
                     </m:r>
                   </m:e>
                   <m:e>
@@ -11496,7 +11478,7 @@
                       <w:rPr>
                         <w:rFonts w:ascii="Cambria Math" w:hAnsi="Cambria Math"/>
                       </w:rPr>
-                      <m:t>θ</m:t>
+                      <m:t>∅</m:t>
                     </m:r>
                     <m:r>
                       <w:rPr>
@@ -11640,22 +11622,10 @@
         <w:rPr>
           <w:vertAlign w:val="subscript"/>
         </w:rPr>
-        <w:t>0</w:t>
-      </w:r>
-      <w:r>
-        <w:rPr>
-          <w:vertAlign w:val="subscript"/>
-        </w:rPr>
-        <w:t xml:space="preserve"> </w:t>
-      </w:r>
-      <w:r>
-        <w:t xml:space="preserve">= the </w:t>
-      </w:r>
-      <w:r>
-        <w:t>initial</w:t>
-      </w:r>
-      <w:r>
-        <w:t xml:space="preserve"> i position vector</w:t>
+        <w:t xml:space="preserve">0 </w:t>
+      </w:r>
+      <w:r>
+        <w:t>= the initial i position vector</w:t>
       </w:r>
       <w:r>
         <w:br/>
@@ -11668,13 +11638,7 @@
         <w:t>0</w:t>
       </w:r>
       <w:r>
-        <w:t xml:space="preserve"> = the</w:t>
-      </w:r>
-      <w:r>
-        <w:t xml:space="preserve"> initial</w:t>
-      </w:r>
-      <w:r>
-        <w:t xml:space="preserve"> j positio</w:t>
+        <w:t xml:space="preserve"> = the initial j positio</w:t>
       </w:r>
       <w:r>
         <w:t>n vector</w:t>
@@ -11808,7 +11772,7 @@
                     <w:rPr>
                       <w:rFonts w:ascii="Cambria Math" w:hAnsi="Cambria Math"/>
                     </w:rPr>
-                    <m:t>θ</m:t>
+                    <m:t>∅</m:t>
                   </m:r>
                 </m:e>
               </m:d>
@@ -11880,13 +11844,16 @@
                     <w:rPr>
                       <w:rFonts w:ascii="Cambria Math" w:hAnsi="Cambria Math"/>
                     </w:rPr>
-                    <m:t>θ</m:t>
+                    <m:t>∅</m:t>
                   </m:r>
                 </m:e>
               </m:d>
             </m:e>
           </m:func>
           <m:r>
+            <m:rPr>
+              <m:sty m:val="p"/>
+            </m:rPr>
             <w:rPr>
               <w:rFonts w:ascii="Cambria Math" w:hAnsi="Cambria Math"/>
             </w:rPr>
@@ -11981,19 +11948,13 @@
                 <w:rPr>
                   <w:rFonts w:ascii="Cambria Math" w:hAnsi="Cambria Math"/>
                 </w:rPr>
-                <m:t>θ</m:t>
+                <m:t>∅</m:t>
               </m:r>
               <m:r>
                 <w:rPr>
                   <w:rFonts w:ascii="Cambria Math" w:hAnsi="Cambria Math"/>
                 </w:rPr>
-                <m:t>)</m:t>
-              </m:r>
-              <m:r>
-                <w:rPr>
-                  <w:rFonts w:ascii="Cambria Math" w:hAnsi="Cambria Math"/>
-                </w:rPr>
-                <m:t xml:space="preserve">+ </m:t>
+                <m:t xml:space="preserve">)+ </m:t>
               </m:r>
               <m:sSub>
                 <m:sSubPr>
@@ -12046,7 +12007,7 @@
                     <w:rPr>
                       <w:rFonts w:ascii="Cambria Math" w:hAnsi="Cambria Math"/>
                     </w:rPr>
-                    <m:t>θ</m:t>
+                    <m:t>∅</m:t>
                   </m:r>
                 </m:e>
               </m:d>
@@ -12060,8 +12021,6 @@
           </m:r>
         </m:oMath>
       </m:oMathPara>
-      <w:bookmarkStart w:id="19" w:name="_GoBack"/>
-      <w:bookmarkEnd w:id="19"/>
     </w:p>
     <w:p/>
     <w:p>
@@ -13183,7 +13142,7 @@
           <w:rPr>
             <w:noProof/>
           </w:rPr>
-          <w:t>18</w:t>
+          <w:t>11</w:t>
         </w:r>
         <w:r>
           <w:rPr>
@@ -16016,6 +15975,7 @@
   <w:style w:type="character" w:default="1" w:styleId="DefaultParagraphFont">
     <w:name w:val="Default Paragraph Font"/>
     <w:uiPriority w:val="1"/>
+    <w:semiHidden/>
     <w:unhideWhenUsed/>
   </w:style>
   <w:style w:type="table" w:default="1" w:styleId="TableNormal">
@@ -16331,550 +16291,6 @@
 </w:styles>
 </file>
 
-<file path=word/glossary/document.xml><?xml version="1.0" encoding="utf-8"?>
-<w:glossaryDocument xmlns:wpc="http://schemas.microsoft.com/office/word/2010/wordprocessingCanvas" xmlns:cx="http://schemas.microsoft.com/office/drawing/2014/chartex" xmlns:cx1="http://schemas.microsoft.com/office/drawing/2015/9/8/chartex" xmlns:mc="http://schemas.openxmlformats.org/markup-compatibility/2006" xmlns:o="urn:schemas-microsoft-com:office:office" xmlns:r="http://schemas.openxmlformats.org/officeDocument/2006/relationships" xmlns:m="http://schemas.openxmlformats.org/officeDocument/2006/math" xmlns:v="urn:schemas-microsoft-com:vml" xmlns:wp14="http://schemas.microsoft.com/office/word/2010/wordprocessingDrawing" xmlns:wp="http://schemas.openxmlformats.org/drawingml/2006/wordprocessingDrawing" xmlns:w10="urn:schemas-microsoft-com:office:word" xmlns:w="http://schemas.openxmlformats.org/wordprocessingml/2006/main" xmlns:w14="http://schemas.microsoft.com/office/word/2010/wordml" xmlns:w15="http://schemas.microsoft.com/office/word/2012/wordml" xmlns:w16se="http://schemas.microsoft.com/office/word/2015/wordml/symex" xmlns:wpg="http://schemas.microsoft.com/office/word/2010/wordprocessingGroup" xmlns:wpi="http://schemas.microsoft.com/office/word/2010/wordprocessingInk" xmlns:wne="http://schemas.microsoft.com/office/word/2006/wordml" xmlns:wps="http://schemas.microsoft.com/office/word/2010/wordprocessingShape" mc:Ignorable="w14 w15 w16se wp14"/>
-</file>
-
-<file path=word/glossary/fontTable.xml><?xml version="1.0" encoding="utf-8"?>
-<w:fonts xmlns:mc="http://schemas.openxmlformats.org/markup-compatibility/2006" xmlns:r="http://schemas.openxmlformats.org/officeDocument/2006/relationships" xmlns:w="http://schemas.openxmlformats.org/wordprocessingml/2006/main" xmlns:w14="http://schemas.microsoft.com/office/word/2010/wordml" xmlns:w15="http://schemas.microsoft.com/office/word/2012/wordml" xmlns:w16se="http://schemas.microsoft.com/office/word/2015/wordml/symex" mc:Ignorable="w14 w15 w16se">
-  <w:font w:name="Symbol">
-    <w:panose1 w:val="05050102010706020507"/>
-    <w:charset w:val="02"/>
-    <w:family w:val="roman"/>
-    <w:pitch w:val="variable"/>
-    <w:sig w:usb0="00000000" w:usb1="10000000" w:usb2="00000000" w:usb3="00000000" w:csb0="80000000" w:csb1="00000000"/>
-  </w:font>
-  <w:font w:name="Times New Roman">
-    <w:panose1 w:val="02020603050405020304"/>
-    <w:charset w:val="00"/>
-    <w:family w:val="roman"/>
-    <w:pitch w:val="variable"/>
-    <w:sig w:usb0="E0002EFF" w:usb1="C000785B" w:usb2="00000009" w:usb3="00000000" w:csb0="000001FF" w:csb1="00000000"/>
-  </w:font>
-  <w:font w:name="Courier New">
-    <w:panose1 w:val="02070309020205020404"/>
-    <w:charset w:val="00"/>
-    <w:family w:val="modern"/>
-    <w:pitch w:val="fixed"/>
-    <w:sig w:usb0="E0002EFF" w:usb1="C0007843" w:usb2="00000009" w:usb3="00000000" w:csb0="000001FF" w:csb1="00000000"/>
-  </w:font>
-  <w:font w:name="Wingdings">
-    <w:panose1 w:val="05000000000000000000"/>
-    <w:charset w:val="02"/>
-    <w:family w:val="auto"/>
-    <w:pitch w:val="variable"/>
-    <w:sig w:usb0="00000000" w:usb1="10000000" w:usb2="00000000" w:usb3="00000000" w:csb0="80000000" w:csb1="00000000"/>
-  </w:font>
-  <w:font w:name="Calibri">
-    <w:panose1 w:val="020F0502020204030204"/>
-    <w:charset w:val="00"/>
-    <w:family w:val="swiss"/>
-    <w:pitch w:val="variable"/>
-    <w:sig w:usb0="E0002AFF" w:usb1="C000247B" w:usb2="00000009" w:usb3="00000000" w:csb0="000001FF" w:csb1="00000000"/>
-  </w:font>
-  <w:font w:name="Calibri Light">
-    <w:panose1 w:val="020F0302020204030204"/>
-    <w:charset w:val="00"/>
-    <w:family w:val="swiss"/>
-    <w:pitch w:val="variable"/>
-    <w:sig w:usb0="E0002AFF" w:usb1="C000247B" w:usb2="00000009" w:usb3="00000000" w:csb0="000001FF" w:csb1="00000000"/>
-  </w:font>
-  <w:font w:name="Segoe UI">
-    <w:panose1 w:val="020B0502040204020203"/>
-    <w:charset w:val="00"/>
-    <w:family w:val="swiss"/>
-    <w:pitch w:val="variable"/>
-    <w:sig w:usb0="E4002EFF" w:usb1="C000E47F" w:usb2="00000009" w:usb3="00000000" w:csb0="000001FF" w:csb1="00000000"/>
-  </w:font>
-  <w:font w:name="Cambria Math">
-    <w:panose1 w:val="02040503050406030204"/>
-    <w:charset w:val="00"/>
-    <w:family w:val="roman"/>
-    <w:pitch w:val="variable"/>
-    <w:sig w:usb0="E00002FF" w:usb1="420024FF" w:usb2="00000000" w:usb3="00000000" w:csb0="0000019F" w:csb1="00000000"/>
-  </w:font>
-</w:fonts>
-</file>
-
-<file path=word/glossary/settings.xml><?xml version="1.0" encoding="utf-8"?>
-<w:settings xmlns:mc="http://schemas.openxmlformats.org/markup-compatibility/2006" xmlns:o="urn:schemas-microsoft-com:office:office" xmlns:r="http://schemas.openxmlformats.org/officeDocument/2006/relationships" xmlns:m="http://schemas.openxmlformats.org/officeDocument/2006/math" xmlns:v="urn:schemas-microsoft-com:vml" xmlns:w10="urn:schemas-microsoft-com:office:word" xmlns:w="http://schemas.openxmlformats.org/wordprocessingml/2006/main" xmlns:w14="http://schemas.microsoft.com/office/word/2010/wordml" xmlns:w15="http://schemas.microsoft.com/office/word/2012/wordml" xmlns:w16se="http://schemas.microsoft.com/office/word/2015/wordml/symex" xmlns:sl="http://schemas.openxmlformats.org/schemaLibrary/2006/main" mc:Ignorable="w14 w15 w16se">
-  <w:view w:val="normal"/>
-  <w:defaultTabStop w:val="720"/>
-  <w:characterSpacingControl w:val="doNotCompress"/>
-  <w:compat>
-    <w:useFELayout/>
-    <w:compatSetting w:name="compatibilityMode" w:uri="http://schemas.microsoft.com/office/word" w:val="15"/>
-    <w:compatSetting w:name="overrideTableStyleFontSizeAndJustification" w:uri="http://schemas.microsoft.com/office/word" w:val="1"/>
-    <w:compatSetting w:name="enableOpenTypeFeatures" w:uri="http://schemas.microsoft.com/office/word" w:val="1"/>
-    <w:compatSetting w:name="doNotFlipMirrorIndents" w:uri="http://schemas.microsoft.com/office/word" w:val="1"/>
-    <w:compatSetting w:name="differentiateMultirowTableHeaders" w:uri="http://schemas.microsoft.com/office/word" w:val="1"/>
-  </w:compat>
-  <w:rsids>
-    <w:rsidRoot w:val="00961983"/>
-    <w:rsid w:val="00961983"/>
-  </w:rsids>
-  <m:mathPr>
-    <m:mathFont m:val="Cambria Math"/>
-    <m:brkBin m:val="before"/>
-    <m:brkBinSub m:val="--"/>
-    <m:smallFrac m:val="0"/>
-    <m:dispDef/>
-    <m:lMargin m:val="0"/>
-    <m:rMargin m:val="0"/>
-    <m:defJc m:val="centerGroup"/>
-    <m:wrapIndent m:val="1440"/>
-    <m:intLim m:val="subSup"/>
-    <m:naryLim m:val="undOvr"/>
-  </m:mathPr>
-  <w:themeFontLang w:val="en-GB"/>
-  <w:clrSchemeMapping w:bg1="light1" w:t1="dark1" w:bg2="light2" w:t2="dark2" w:accent1="accent1" w:accent2="accent2" w:accent3="accent3" w:accent4="accent4" w:accent5="accent5" w:accent6="accent6" w:hyperlink="hyperlink" w:followedHyperlink="followedHyperlink"/>
-  <w:decimalSymbol w:val="."/>
-  <w:listSeparator w:val=","/>
-  <w15:chartTrackingRefBased/>
-</w:settings>
-</file>
-
-<file path=word/glossary/styles.xml><?xml version="1.0" encoding="utf-8"?>
-<w:styles xmlns:mc="http://schemas.openxmlformats.org/markup-compatibility/2006" xmlns:r="http://schemas.openxmlformats.org/officeDocument/2006/relationships" xmlns:w="http://schemas.openxmlformats.org/wordprocessingml/2006/main" xmlns:w14="http://schemas.microsoft.com/office/word/2010/wordml" xmlns:w15="http://schemas.microsoft.com/office/word/2012/wordml" xmlns:w16se="http://schemas.microsoft.com/office/word/2015/wordml/symex" mc:Ignorable="w14 w15 w16se">
-  <w:docDefaults>
-    <w:rPrDefault>
-      <w:rPr>
-        <w:rFonts w:asciiTheme="minorHAnsi" w:eastAsiaTheme="minorEastAsia" w:hAnsiTheme="minorHAnsi" w:cstheme="minorBidi"/>
-        <w:sz w:val="22"/>
-        <w:szCs w:val="22"/>
-        <w:lang w:val="en-GB" w:eastAsia="en-GB" w:bidi="ar-SA"/>
-      </w:rPr>
-    </w:rPrDefault>
-    <w:pPrDefault>
-      <w:pPr>
-        <w:spacing w:after="160" w:line="259" w:lineRule="auto"/>
-      </w:pPr>
-    </w:pPrDefault>
-  </w:docDefaults>
-  <w:latentStyles w:defLockedState="0" w:defUIPriority="99" w:defSemiHidden="0" w:defUnhideWhenUsed="0" w:defQFormat="0" w:count="371">
-    <w:lsdException w:name="Normal" w:uiPriority="0" w:qFormat="1"/>
-    <w:lsdException w:name="heading 1" w:uiPriority="9" w:qFormat="1"/>
-    <w:lsdException w:name="heading 2" w:semiHidden="1" w:uiPriority="9" w:unhideWhenUsed="1" w:qFormat="1"/>
-    <w:lsdException w:name="heading 3" w:semiHidden="1" w:uiPriority="9" w:unhideWhenUsed="1" w:qFormat="1"/>
-    <w:lsdException w:name="heading 4" w:semiHidden="1" w:uiPriority="9" w:unhideWhenUsed="1" w:qFormat="1"/>
-    <w:lsdException w:name="heading 5" w:semiHidden="1" w:uiPriority="9" w:unhideWhenUsed="1" w:qFormat="1"/>
-    <w:lsdException w:name="heading 6" w:semiHidden="1" w:uiPriority="9" w:unhideWhenUsed="1" w:qFormat="1"/>
-    <w:lsdException w:name="heading 7" w:semiHidden="1" w:uiPriority="9" w:unhideWhenUsed="1" w:qFormat="1"/>
-    <w:lsdException w:name="heading 8" w:semiHidden="1" w:uiPriority="9" w:unhideWhenUsed="1" w:qFormat="1"/>
-    <w:lsdException w:name="heading 9" w:semiHidden="1" w:uiPriority="9" w:unhideWhenUsed="1" w:qFormat="1"/>
-    <w:lsdException w:name="index 1" w:semiHidden="1" w:unhideWhenUsed="1"/>
-    <w:lsdException w:name="index 2" w:semiHidden="1" w:unhideWhenUsed="1"/>
-    <w:lsdException w:name="index 3" w:semiHidden="1" w:unhideWhenUsed="1"/>
-    <w:lsdException w:name="index 4" w:semiHidden="1" w:unhideWhenUsed="1"/>
-    <w:lsdException w:name="index 5" w:semiHidden="1" w:unhideWhenUsed="1"/>
-    <w:lsdException w:name="index 6" w:semiHidden="1" w:unhideWhenUsed="1"/>
-    <w:lsdException w:name="index 7" w:semiHidden="1" w:unhideWhenUsed="1"/>
-    <w:lsdException w:name="index 8" w:semiHidden="1" w:unhideWhenUsed="1"/>
-    <w:lsdException w:name="index 9" w:semiHidden="1" w:unhideWhenUsed="1"/>
-    <w:lsdException w:name="toc 1" w:semiHidden="1" w:uiPriority="39" w:unhideWhenUsed="1"/>
-    <w:lsdException w:name="toc 2" w:semiHidden="1" w:uiPriority="39" w:unhideWhenUsed="1"/>
-    <w:lsdException w:name="toc 3" w:semiHidden="1" w:uiPriority="39" w:unhideWhenUsed="1"/>
-    <w:lsdException w:name="toc 4" w:semiHidden="1" w:uiPriority="39" w:unhideWhenUsed="1"/>
-    <w:lsdException w:name="toc 5" w:semiHidden="1" w:uiPriority="39" w:unhideWhenUsed="1"/>
-    <w:lsdException w:name="toc 6" w:semiHidden="1" w:uiPriority="39" w:unhideWhenUsed="1"/>
-    <w:lsdException w:name="toc 7" w:semiHidden="1" w:uiPriority="39" w:unhideWhenUsed="1"/>
-    <w:lsdException w:name="toc 8" w:semiHidden="1" w:uiPriority="39" w:unhideWhenUsed="1"/>
-    <w:lsdException w:name="toc 9" w:semiHidden="1" w:uiPriority="39" w:unhideWhenUsed="1"/>
-    <w:lsdException w:name="Normal Indent" w:semiHidden="1" w:unhideWhenUsed="1"/>
-    <w:lsdException w:name="footnote text" w:semiHidden="1" w:unhideWhenUsed="1"/>
-    <w:lsdException w:name="annotation text" w:semiHidden="1" w:unhideWhenUsed="1"/>
-    <w:lsdException w:name="header" w:semiHidden="1" w:unhideWhenUsed="1"/>
-    <w:lsdException w:name="footer" w:semiHidden="1" w:unhideWhenUsed="1"/>
-    <w:lsdException w:name="index heading" w:semiHidden="1" w:unhideWhenUsed="1"/>
-    <w:lsdException w:name="caption" w:semiHidden="1" w:uiPriority="35" w:unhideWhenUsed="1" w:qFormat="1"/>
-    <w:lsdException w:name="table of figures" w:semiHidden="1" w:unhideWhenUsed="1"/>
-    <w:lsdException w:name="envelope address" w:semiHidden="1" w:unhideWhenUsed="1"/>
-    <w:lsdException w:name="envelope return" w:semiHidden="1" w:unhideWhenUsed="1"/>
-    <w:lsdException w:name="footnote reference" w:semiHidden="1" w:unhideWhenUsed="1"/>
-    <w:lsdException w:name="annotation reference" w:semiHidden="1" w:unhideWhenUsed="1"/>
-    <w:lsdException w:name="line number" w:semiHidden="1" w:unhideWhenUsed="1"/>
-    <w:lsdException w:name="page number" w:semiHidden="1" w:unhideWhenUsed="1"/>
-    <w:lsdException w:name="endnote reference" w:semiHidden="1" w:unhideWhenUsed="1"/>
-    <w:lsdException w:name="endnote text" w:semiHidden="1" w:unhideWhenUsed="1"/>
-    <w:lsdException w:name="table of authorities" w:semiHidden="1" w:unhideWhenUsed="1"/>
-    <w:lsdException w:name="macro" w:semiHidden="1" w:unhideWhenUsed="1"/>
-    <w:lsdException w:name="toa heading" w:semiHidden="1" w:unhideWhenUsed="1"/>
-    <w:lsdException w:name="List" w:semiHidden="1" w:unhideWhenUsed="1"/>
-    <w:lsdException w:name="List Bullet" w:semiHidden="1" w:unhideWhenUsed="1"/>
-    <w:lsdException w:name="List Number" w:semiHidden="1" w:unhideWhenUsed="1"/>
-    <w:lsdException w:name="List 2" w:semiHidden="1" w:unhideWhenUsed="1"/>
-    <w:lsdException w:name="List 3" w:semiHidden="1" w:unhideWhenUsed="1"/>
-    <w:lsdException w:name="List 4" w:semiHidden="1" w:unhideWhenUsed="1"/>
-    <w:lsdException w:name="List 5" w:semiHidden="1" w:unhideWhenUsed="1"/>
-    <w:lsdException w:name="List Bullet 2" w:semiHidden="1" w:unhideWhenUsed="1"/>
-    <w:lsdException w:name="List Bullet 3" w:semiHidden="1" w:unhideWhenUsed="1"/>
-    <w:lsdException w:name="List Bullet 4" w:semiHidden="1" w:unhideWhenUsed="1"/>
-    <w:lsdException w:name="List Bullet 5" w:semiHidden="1" w:unhideWhenUsed="1"/>
-    <w:lsdException w:name="List Number 2" w:semiHidden="1" w:unhideWhenUsed="1"/>
-    <w:lsdException w:name="List Number 3" w:semiHidden="1" w:unhideWhenUsed="1"/>
-    <w:lsdException w:name="List Number 4" w:semiHidden="1" w:unhideWhenUsed="1"/>
-    <w:lsdException w:name="List Number 5" w:semiHidden="1" w:unhideWhenUsed="1"/>
-    <w:lsdException w:name="Title" w:uiPriority="10" w:qFormat="1"/>
-    <w:lsdException w:name="Closing" w:semiHidden="1" w:unhideWhenUsed="1"/>
-    <w:lsdException w:name="Signature" w:semiHidden="1" w:unhideWhenUsed="1"/>
-    <w:lsdException w:name="Default Paragraph Font" w:semiHidden="1" w:uiPriority="1" w:unhideWhenUsed="1"/>
-    <w:lsdException w:name="Body Text" w:semiHidden="1" w:unhideWhenUsed="1"/>
-    <w:lsdException w:name="Body Text Indent" w:semiHidden="1" w:unhideWhenUsed="1"/>
-    <w:lsdException w:name="List Continue" w:semiHidden="1" w:unhideWhenUsed="1"/>
-    <w:lsdException w:name="List Continue 2" w:semiHidden="1" w:unhideWhenUsed="1"/>
-    <w:lsdException w:name="List Continue 3" w:semiHidden="1" w:unhideWhenUsed="1"/>
-    <w:lsdException w:name="List Continue 4" w:semiHidden="1" w:unhideWhenUsed="1"/>
-    <w:lsdException w:name="List Continue 5" w:semiHidden="1" w:unhideWhenUsed="1"/>
-    <w:lsdException w:name="Message Header" w:semiHidden="1" w:unhideWhenUsed="1"/>
-    <w:lsdException w:name="Subtitle" w:uiPriority="11" w:qFormat="1"/>
-    <w:lsdException w:name="Salutation" w:semiHidden="1" w:unhideWhenUsed="1"/>
-    <w:lsdException w:name="Date" w:semiHidden="1" w:unhideWhenUsed="1"/>
-    <w:lsdException w:name="Body Text First Indent" w:semiHidden="1" w:unhideWhenUsed="1"/>
-    <w:lsdException w:name="Body Text First Indent 2" w:semiHidden="1" w:unhideWhenUsed="1"/>
-    <w:lsdException w:name="Note Heading" w:semiHidden="1" w:unhideWhenUsed="1"/>
-    <w:lsdException w:name="Body Text 2" w:semiHidden="1" w:unhideWhenUsed="1"/>
-    <w:lsdException w:name="Body Text 3" w:semiHidden="1" w:unhideWhenUsed="1"/>
-    <w:lsdException w:name="Body Text Indent 2" w:semiHidden="1" w:unhideWhenUsed="1"/>
-    <w:lsdException w:name="Body Text Indent 3" w:semiHidden="1" w:unhideWhenUsed="1"/>
-    <w:lsdException w:name="Block Text" w:semiHidden="1" w:unhideWhenUsed="1"/>
-    <w:lsdException w:name="Hyperlink" w:semiHidden="1" w:unhideWhenUsed="1"/>
-    <w:lsdException w:name="FollowedHyperlink" w:semiHidden="1" w:unhideWhenUsed="1"/>
-    <w:lsdException w:name="Strong" w:uiPriority="22" w:qFormat="1"/>
-    <w:lsdException w:name="Emphasis" w:uiPriority="20" w:qFormat="1"/>
-    <w:lsdException w:name="Document Map" w:semiHidden="1" w:unhideWhenUsed="1"/>
-    <w:lsdException w:name="Plain Text" w:semiHidden="1" w:unhideWhenUsed="1"/>
-    <w:lsdException w:name="E-mail Signature" w:semiHidden="1" w:unhideWhenUsed="1"/>
-    <w:lsdException w:name="HTML Top of Form" w:semiHidden="1" w:unhideWhenUsed="1"/>
-    <w:lsdException w:name="HTML Bottom of Form" w:semiHidden="1" w:unhideWhenUsed="1"/>
-    <w:lsdException w:name="Normal (Web)" w:semiHidden="1" w:unhideWhenUsed="1"/>
-    <w:lsdException w:name="HTML Acronym" w:semiHidden="1" w:unhideWhenUsed="1"/>
-    <w:lsdException w:name="HTML Address" w:semiHidden="1" w:unhideWhenUsed="1"/>
-    <w:lsdException w:name="HTML Cite" w:semiHidden="1" w:unhideWhenUsed="1"/>
-    <w:lsdException w:name="HTML Code" w:semiHidden="1" w:unhideWhenUsed="1"/>
-    <w:lsdException w:name="HTML Definition" w:semiHidden="1" w:unhideWhenUsed="1"/>
-    <w:lsdException w:name="HTML Keyboard" w:semiHidden="1" w:unhideWhenUsed="1"/>
-    <w:lsdException w:name="HTML Preformatted" w:semiHidden="1" w:unhideWhenUsed="1"/>
-    <w:lsdException w:name="HTML Sample" w:semiHidden="1" w:unhideWhenUsed="1"/>
-    <w:lsdException w:name="HTML Typewriter" w:semiHidden="1" w:unhideWhenUsed="1"/>
-    <w:lsdException w:name="HTML Variable" w:semiHidden="1" w:unhideWhenUsed="1"/>
-    <w:lsdException w:name="Normal Table" w:semiHidden="1" w:unhideWhenUsed="1"/>
-    <w:lsdException w:name="annotation subject" w:semiHidden="1" w:unhideWhenUsed="1"/>
-    <w:lsdException w:name="No List" w:semiHidden="1" w:unhideWhenUsed="1"/>
-    <w:lsdException w:name="Outline List 1" w:semiHidden="1" w:unhideWhenUsed="1"/>
-    <w:lsdException w:name="Outline List 2" w:semiHidden="1" w:unhideWhenUsed="1"/>
-    <w:lsdException w:name="Outline List 3" w:semiHidden="1" w:unhideWhenUsed="1"/>
-    <w:lsdException w:name="Table Simple 1" w:semiHidden="1" w:unhideWhenUsed="1"/>
-    <w:lsdException w:name="Table Simple 2" w:semiHidden="1" w:unhideWhenUsed="1"/>
-    <w:lsdException w:name="Table Simple 3" w:semiHidden="1" w:unhideWhenUsed="1"/>
-    <w:lsdException w:name="Table Classic 1" w:semiHidden="1" w:unhideWhenUsed="1"/>
-    <w:lsdException w:name="Table Classic 2" w:semiHidden="1" w:unhideWhenUsed="1"/>
-    <w:lsdException w:name="Table Classic 3" w:semiHidden="1" w:unhideWhenUsed="1"/>
-    <w:lsdException w:name="Table Classic 4" w:semiHidden="1" w:unhideWhenUsed="1"/>
-    <w:lsdException w:name="Table Colorful 1" w:semiHidden="1" w:unhideWhenUsed="1"/>
-    <w:lsdException w:name="Table Colorful 2" w:semiHidden="1" w:unhideWhenUsed="1"/>
-    <w:lsdException w:name="Table Colorful 3" w:semiHidden="1" w:unhideWhenUsed="1"/>
-    <w:lsdException w:name="Table Columns 1" w:semiHidden="1" w:unhideWhenUsed="1"/>
-    <w:lsdException w:name="Table Columns 2" w:semiHidden="1" w:unhideWhenUsed="1"/>
-    <w:lsdException w:name="Table Columns 3" w:semiHidden="1" w:unhideWhenUsed="1"/>
-    <w:lsdException w:name="Table Columns 4" w:semiHidden="1" w:unhideWhenUsed="1"/>
-    <w:lsdException w:name="Table Columns 5" w:semiHidden="1" w:unhideWhenUsed="1"/>
-    <w:lsdException w:name="Table Grid 1" w:semiHidden="1" w:unhideWhenUsed="1"/>
-    <w:lsdException w:name="Table Grid 2" w:semiHidden="1" w:unhideWhenUsed="1"/>
-    <w:lsdException w:name="Table Grid 3" w:semiHidden="1" w:unhideWhenUsed="1"/>
-    <w:lsdException w:name="Table Grid 4" w:semiHidden="1" w:unhideWhenUsed="1"/>
-    <w:lsdException w:name="Table Grid 5" w:semiHidden="1" w:unhideWhenUsed="1"/>
-    <w:lsdException w:name="Table Grid 6" w:semiHidden="1" w:unhideWhenUsed="1"/>
-    <w:lsdException w:name="Table Grid 7" w:semiHidden="1" w:unhideWhenUsed="1"/>
-    <w:lsdException w:name="Table Grid 8" w:semiHidden="1" w:unhideWhenUsed="1"/>
-    <w:lsdException w:name="Table List 1" w:semiHidden="1" w:unhideWhenUsed="1"/>
-    <w:lsdException w:name="Table List 2" w:semiHidden="1" w:unhideWhenUsed="1"/>
-    <w:lsdException w:name="Table List 3" w:semiHidden="1" w:unhideWhenUsed="1"/>
-    <w:lsdException w:name="Table List 4" w:semiHidden="1" w:unhideWhenUsed="1"/>
-    <w:lsdException w:name="Table List 5" w:semiHidden="1" w:unhideWhenUsed="1"/>
-    <w:lsdException w:name="Table List 6" w:semiHidden="1" w:unhideWhenUsed="1"/>
-    <w:lsdException w:name="Table List 7" w:semiHidden="1" w:unhideWhenUsed="1"/>
-    <w:lsdException w:name="Table List 8" w:semiHidden="1" w:unhideWhenUsed="1"/>
-    <w:lsdException w:name="Table 3D effects 1" w:semiHidden="1" w:unhideWhenUsed="1"/>
-    <w:lsdException w:name="Table 3D effects 2" w:semiHidden="1" w:unhideWhenUsed="1"/>
-    <w:lsdException w:name="Table 3D effects 3" w:semiHidden="1" w:unhideWhenUsed="1"/>
-    <w:lsdException w:name="Table Contemporary" w:semiHidden="1" w:unhideWhenUsed="1"/>
-    <w:lsdException w:name="Table Elegant" w:semiHidden="1" w:unhideWhenUsed="1"/>
-    <w:lsdException w:name="Table Professional" w:semiHidden="1" w:unhideWhenUsed="1"/>
-    <w:lsdException w:name="Table Subtle 1" w:semiHidden="1" w:unhideWhenUsed="1"/>
-    <w:lsdException w:name="Table Subtle 2" w:semiHidden="1" w:unhideWhenUsed="1"/>
-    <w:lsdException w:name="Table Web 1" w:semiHidden="1" w:unhideWhenUsed="1"/>
-    <w:lsdException w:name="Table Web 2" w:semiHidden="1" w:unhideWhenUsed="1"/>
-    <w:lsdException w:name="Table Web 3" w:semiHidden="1" w:unhideWhenUsed="1"/>
-    <w:lsdException w:name="Balloon Text" w:semiHidden="1" w:unhideWhenUsed="1"/>
-    <w:lsdException w:name="Table Grid" w:uiPriority="39"/>
-    <w:lsdException w:name="Table Theme" w:semiHidden="1" w:unhideWhenUsed="1"/>
-    <w:lsdException w:name="Placeholder Text" w:semiHidden="1"/>
-    <w:lsdException w:name="No Spacing" w:uiPriority="1" w:qFormat="1"/>
-    <w:lsdException w:name="Light Shading" w:uiPriority="60"/>
-    <w:lsdException w:name="Light List" w:uiPriority="61"/>
-    <w:lsdException w:name="Light Grid" w:uiPriority="62"/>
-    <w:lsdException w:name="Medium Shading 1" w:uiPriority="63"/>
-    <w:lsdException w:name="Medium Shading 2" w:uiPriority="64"/>
-    <w:lsdException w:name="Medium List 1" w:uiPriority="65"/>
-    <w:lsdException w:name="Medium List 2" w:uiPriority="66"/>
-    <w:lsdException w:name="Medium Grid 1" w:uiPriority="67"/>
-    <w:lsdException w:name="Medium Grid 2" w:uiPriority="68"/>
-    <w:lsdException w:name="Medium Grid 3" w:uiPriority="69"/>
-    <w:lsdException w:name="Dark List" w:uiPriority="70"/>
-    <w:lsdException w:name="Colorful Shading" w:uiPriority="71"/>
-    <w:lsdException w:name="Colorful List" w:uiPriority="72"/>
-    <w:lsdException w:name="Colorful Grid" w:uiPriority="73"/>
-    <w:lsdException w:name="Light Shading Accent 1" w:uiPriority="60"/>
-    <w:lsdException w:name="Light List Accent 1" w:uiPriority="61"/>
-    <w:lsdException w:name="Light Grid Accent 1" w:uiPriority="62"/>
-    <w:lsdException w:name="Medium Shading 1 Accent 1" w:uiPriority="63"/>
-    <w:lsdException w:name="Medium Shading 2 Accent 1" w:uiPriority="64"/>
-    <w:lsdException w:name="Medium List 1 Accent 1" w:uiPriority="65"/>
-    <w:lsdException w:name="Revision" w:semiHidden="1"/>
-    <w:lsdException w:name="List Paragraph" w:uiPriority="34" w:qFormat="1"/>
-    <w:lsdException w:name="Quote" w:uiPriority="29" w:qFormat="1"/>
-    <w:lsdException w:name="Intense Quote" w:uiPriority="30" w:qFormat="1"/>
-    <w:lsdException w:name="Medium List 2 Accent 1" w:uiPriority="66"/>
-    <w:lsdException w:name="Medium Grid 1 Accent 1" w:uiPriority="67"/>
-    <w:lsdException w:name="Medium Grid 2 Accent 1" w:uiPriority="68"/>
-    <w:lsdException w:name="Medium Grid 3 Accent 1" w:uiPriority="69"/>
-    <w:lsdException w:name="Dark List Accent 1" w:uiPriority="70"/>
-    <w:lsdException w:name="Colorful Shading Accent 1" w:uiPriority="71"/>
-    <w:lsdException w:name="Colorful List Accent 1" w:uiPriority="72"/>
-    <w:lsdException w:name="Colorful Grid Accent 1" w:uiPriority="73"/>
-    <w:lsdException w:name="Light Shading Accent 2" w:uiPriority="60"/>
-    <w:lsdException w:name="Light List Accent 2" w:uiPriority="61"/>
-    <w:lsdException w:name="Light Grid Accent 2" w:uiPriority="62"/>
-    <w:lsdException w:name="Medium Shading 1 Accent 2" w:uiPriority="63"/>
-    <w:lsdException w:name="Medium Shading 2 Accent 2" w:uiPriority="64"/>
-    <w:lsdException w:name="Medium List 1 Accent 2" w:uiPriority="65"/>
-    <w:lsdException w:name="Medium List 2 Accent 2" w:uiPriority="66"/>
-    <w:lsdException w:name="Medium Grid 1 Accent 2" w:uiPriority="67"/>
-    <w:lsdException w:name="Medium Grid 2 Accent 2" w:uiPriority="68"/>
-    <w:lsdException w:name="Medium Grid 3 Accent 2" w:uiPriority="69"/>
-    <w:lsdException w:name="Dark List Accent 2" w:uiPriority="70"/>
-    <w:lsdException w:name="Colorful Shading Accent 2" w:uiPriority="71"/>
-    <w:lsdException w:name="Colorful List Accent 2" w:uiPriority="72"/>
-    <w:lsdException w:name="Colorful Grid Accent 2" w:uiPriority="73"/>
-    <w:lsdException w:name="Light Shading Accent 3" w:uiPriority="60"/>
-    <w:lsdException w:name="Light List Accent 3" w:uiPriority="61"/>
-    <w:lsdException w:name="Light Grid Accent 3" w:uiPriority="62"/>
-    <w:lsdException w:name="Medium Shading 1 Accent 3" w:uiPriority="63"/>
-    <w:lsdException w:name="Medium Shading 2 Accent 3" w:uiPriority="64"/>
-    <w:lsdException w:name="Medium List 1 Accent 3" w:uiPriority="65"/>
-    <w:lsdException w:name="Medium List 2 Accent 3" w:uiPriority="66"/>
-    <w:lsdException w:name="Medium Grid 1 Accent 3" w:uiPriority="67"/>
-    <w:lsdException w:name="Medium Grid 2 Accent 3" w:uiPriority="68"/>
-    <w:lsdException w:name="Medium Grid 3 Accent 3" w:uiPriority="69"/>
-    <w:lsdException w:name="Dark List Accent 3" w:uiPriority="70"/>
-    <w:lsdException w:name="Colorful Shading Accent 3" w:uiPriority="71"/>
-    <w:lsdException w:name="Colorful List Accent 3" w:uiPriority="72"/>
-    <w:lsdException w:name="Colorful Grid Accent 3" w:uiPriority="73"/>
-    <w:lsdException w:name="Light Shading Accent 4" w:uiPriority="60"/>
-    <w:lsdException w:name="Light List Accent 4" w:uiPriority="61"/>
-    <w:lsdException w:name="Light Grid Accent 4" w:uiPriority="62"/>
-    <w:lsdException w:name="Medium Shading 1 Accent 4" w:uiPriority="63"/>
-    <w:lsdException w:name="Medium Shading 2 Accent 4" w:uiPriority="64"/>
-    <w:lsdException w:name="Medium List 1 Accent 4" w:uiPriority="65"/>
-    <w:lsdException w:name="Medium List 2 Accent 4" w:uiPriority="66"/>
-    <w:lsdException w:name="Medium Grid 1 Accent 4" w:uiPriority="67"/>
-    <w:lsdException w:name="Medium Grid 2 Accent 4" w:uiPriority="68"/>
-    <w:lsdException w:name="Medium Grid 3 Accent 4" w:uiPriority="69"/>
-    <w:lsdException w:name="Dark List Accent 4" w:uiPriority="70"/>
-    <w:lsdException w:name="Colorful Shading Accent 4" w:uiPriority="71"/>
-    <w:lsdException w:name="Colorful List Accent 4" w:uiPriority="72"/>
-    <w:lsdException w:name="Colorful Grid Accent 4" w:uiPriority="73"/>
-    <w:lsdException w:name="Light Shading Accent 5" w:uiPriority="60"/>
-    <w:lsdException w:name="Light List Accent 5" w:uiPriority="61"/>
-    <w:lsdException w:name="Light Grid Accent 5" w:uiPriority="62"/>
-    <w:lsdException w:name="Medium Shading 1 Accent 5" w:uiPriority="63"/>
-    <w:lsdException w:name="Medium Shading 2 Accent 5" w:uiPriority="64"/>
-    <w:lsdException w:name="Medium List 1 Accent 5" w:uiPriority="65"/>
-    <w:lsdException w:name="Medium List 2 Accent 5" w:uiPriority="66"/>
-    <w:lsdException w:name="Medium Grid 1 Accent 5" w:uiPriority="67"/>
-    <w:lsdException w:name="Medium Grid 2 Accent 5" w:uiPriority="68"/>
-    <w:lsdException w:name="Medium Grid 3 Accent 5" w:uiPriority="69"/>
-    <w:lsdException w:name="Dark List Accent 5" w:uiPriority="70"/>
-    <w:lsdException w:name="Colorful Shading Accent 5" w:uiPriority="71"/>
-    <w:lsdException w:name="Colorful List Accent 5" w:uiPriority="72"/>
-    <w:lsdException w:name="Colorful Grid Accent 5" w:uiPriority="73"/>
-    <w:lsdException w:name="Light Shading Accent 6" w:uiPriority="60"/>
-    <w:lsdException w:name="Light List Accent 6" w:uiPriority="61"/>
-    <w:lsdException w:name="Light Grid Accent 6" w:uiPriority="62"/>
-    <w:lsdException w:name="Medium Shading 1 Accent 6" w:uiPriority="63"/>
-    <w:lsdException w:name="Medium Shading 2 Accent 6" w:uiPriority="64"/>
-    <w:lsdException w:name="Medium List 1 Accent 6" w:uiPriority="65"/>
-    <w:lsdException w:name="Medium List 2 Accent 6" w:uiPriority="66"/>
-    <w:lsdException w:name="Medium Grid 1 Accent 6" w:uiPriority="67"/>
-    <w:lsdException w:name="Medium Grid 2 Accent 6" w:uiPriority="68"/>
-    <w:lsdException w:name="Medium Grid 3 Accent 6" w:uiPriority="69"/>
-    <w:lsdException w:name="Dark List Accent 6" w:uiPriority="70"/>
-    <w:lsdException w:name="Colorful Shading Accent 6" w:uiPriority="71"/>
-    <w:lsdException w:name="Colorful List Accent 6" w:uiPriority="72"/>
-    <w:lsdException w:name="Colorful Grid Accent 6" w:uiPriority="73"/>
-    <w:lsdException w:name="Subtle Emphasis" w:uiPriority="19" w:qFormat="1"/>
-    <w:lsdException w:name="Intense Emphasis" w:uiPriority="21" w:qFormat="1"/>
-    <w:lsdException w:name="Subtle Reference" w:uiPriority="31" w:qFormat="1"/>
-    <w:lsdException w:name="Intense Reference" w:uiPriority="32" w:qFormat="1"/>
-    <w:lsdException w:name="Book Title" w:uiPriority="33" w:qFormat="1"/>
-    <w:lsdException w:name="Bibliography" w:semiHidden="1" w:uiPriority="37" w:unhideWhenUsed="1"/>
-    <w:lsdException w:name="TOC Heading" w:semiHidden="1" w:uiPriority="39" w:unhideWhenUsed="1" w:qFormat="1"/>
-    <w:lsdException w:name="Plain Table 1" w:uiPriority="41"/>
-    <w:lsdException w:name="Plain Table 2" w:uiPriority="42"/>
-    <w:lsdException w:name="Plain Table 3" w:uiPriority="43"/>
-    <w:lsdException w:name="Plain Table 4" w:uiPriority="44"/>
-    <w:lsdException w:name="Plain Table 5" w:uiPriority="45"/>
-    <w:lsdException w:name="Grid Table Light" w:uiPriority="40"/>
-    <w:lsdException w:name="Grid Table 1 Light" w:uiPriority="46"/>
-    <w:lsdException w:name="Grid Table 2" w:uiPriority="47"/>
-    <w:lsdException w:name="Grid Table 3" w:uiPriority="48"/>
-    <w:lsdException w:name="Grid Table 4" w:uiPriority="49"/>
-    <w:lsdException w:name="Grid Table 5 Dark" w:uiPriority="50"/>
-    <w:lsdException w:name="Grid Table 6 Colorful" w:uiPriority="51"/>
-    <w:lsdException w:name="Grid Table 7 Colorful" w:uiPriority="52"/>
-    <w:lsdException w:name="Grid Table 1 Light Accent 1" w:uiPriority="46"/>
-    <w:lsdException w:name="Grid Table 2 Accent 1" w:uiPriority="47"/>
-    <w:lsdException w:name="Grid Table 3 Accent 1" w:uiPriority="48"/>
-    <w:lsdException w:name="Grid Table 4 Accent 1" w:uiPriority="49"/>
-    <w:lsdException w:name="Grid Table 5 Dark Accent 1" w:uiPriority="50"/>
-    <w:lsdException w:name="Grid Table 6 Colorful Accent 1" w:uiPriority="51"/>
-    <w:lsdException w:name="Grid Table 7 Colorful Accent 1" w:uiPriority="52"/>
-    <w:lsdException w:name="Grid Table 1 Light Accent 2" w:uiPriority="46"/>
-    <w:lsdException w:name="Grid Table 2 Accent 2" w:uiPriority="47"/>
-    <w:lsdException w:name="Grid Table 3 Accent 2" w:uiPriority="48"/>
-    <w:lsdException w:name="Grid Table 4 Accent 2" w:uiPriority="49"/>
-    <w:lsdException w:name="Grid Table 5 Dark Accent 2" w:uiPriority="50"/>
-    <w:lsdException w:name="Grid Table 6 Colorful Accent 2" w:uiPriority="51"/>
-    <w:lsdException w:name="Grid Table 7 Colorful Accent 2" w:uiPriority="52"/>
-    <w:lsdException w:name="Grid Table 1 Light Accent 3" w:uiPriority="46"/>
-    <w:lsdException w:name="Grid Table 2 Accent 3" w:uiPriority="47"/>
-    <w:lsdException w:name="Grid Table 3 Accent 3" w:uiPriority="48"/>
-    <w:lsdException w:name="Grid Table 4 Accent 3" w:uiPriority="49"/>
-    <w:lsdException w:name="Grid Table 5 Dark Accent 3" w:uiPriority="50"/>
-    <w:lsdException w:name="Grid Table 6 Colorful Accent 3" w:uiPriority="51"/>
-    <w:lsdException w:name="Grid Table 7 Colorful Accent 3" w:uiPriority="52"/>
-    <w:lsdException w:name="Grid Table 1 Light Accent 4" w:uiPriority="46"/>
-    <w:lsdException w:name="Grid Table 2 Accent 4" w:uiPriority="47"/>
-    <w:lsdException w:name="Grid Table 3 Accent 4" w:uiPriority="48"/>
-    <w:lsdException w:name="Grid Table 4 Accent 4" w:uiPriority="49"/>
-    <w:lsdException w:name="Grid Table 5 Dark Accent 4" w:uiPriority="50"/>
-    <w:lsdException w:name="Grid Table 6 Colorful Accent 4" w:uiPriority="51"/>
-    <w:lsdException w:name="Grid Table 7 Colorful Accent 4" w:uiPriority="52"/>
-    <w:lsdException w:name="Grid Table 1 Light Accent 5" w:uiPriority="46"/>
-    <w:lsdException w:name="Grid Table 2 Accent 5" w:uiPriority="47"/>
-    <w:lsdException w:name="Grid Table 3 Accent 5" w:uiPriority="48"/>
-    <w:lsdException w:name="Grid Table 4 Accent 5" w:uiPriority="49"/>
-    <w:lsdException w:name="Grid Table 5 Dark Accent 5" w:uiPriority="50"/>
-    <w:lsdException w:name="Grid Table 6 Colorful Accent 5" w:uiPriority="51"/>
-    <w:lsdException w:name="Grid Table 7 Colorful Accent 5" w:uiPriority="52"/>
-    <w:lsdException w:name="Grid Table 1 Light Accent 6" w:uiPriority="46"/>
-    <w:lsdException w:name="Grid Table 2 Accent 6" w:uiPriority="47"/>
-    <w:lsdException w:name="Grid Table 3 Accent 6" w:uiPriority="48"/>
-    <w:lsdException w:name="Grid Table 4 Accent 6" w:uiPriority="49"/>
-    <w:lsdException w:name="Grid Table 5 Dark Accent 6" w:uiPriority="50"/>
-    <w:lsdException w:name="Grid Table 6 Colorful Accent 6" w:uiPriority="51"/>
-    <w:lsdException w:name="Grid Table 7 Colorful Accent 6" w:uiPriority="52"/>
-    <w:lsdException w:name="List Table 1 Light" w:uiPriority="46"/>
-    <w:lsdException w:name="List Table 2" w:uiPriority="47"/>
-    <w:lsdException w:name="List Table 3" w:uiPriority="48"/>
-    <w:lsdException w:name="List Table 4" w:uiPriority="49"/>
-    <w:lsdException w:name="List Table 5 Dark" w:uiPriority="50"/>
-    <w:lsdException w:name="List Table 6 Colorful" w:uiPriority="51"/>
-    <w:lsdException w:name="List Table 7 Colorful" w:uiPriority="52"/>
-    <w:lsdException w:name="List Table 1 Light Accent 1" w:uiPriority="46"/>
-    <w:lsdException w:name="List Table 2 Accent 1" w:uiPriority="47"/>
-    <w:lsdException w:name="List Table 3 Accent 1" w:uiPriority="48"/>
-    <w:lsdException w:name="List Table 4 Accent 1" w:uiPriority="49"/>
-    <w:lsdException w:name="List Table 5 Dark Accent 1" w:uiPriority="50"/>
-    <w:lsdException w:name="List Table 6 Colorful Accent 1" w:uiPriority="51"/>
-    <w:lsdException w:name="List Table 7 Colorful Accent 1" w:uiPriority="52"/>
-    <w:lsdException w:name="List Table 1 Light Accent 2" w:uiPriority="46"/>
-    <w:lsdException w:name="List Table 2 Accent 2" w:uiPriority="47"/>
-    <w:lsdException w:name="List Table 3 Accent 2" w:uiPriority="48"/>
-    <w:lsdException w:name="List Table 4 Accent 2" w:uiPriority="49"/>
-    <w:lsdException w:name="List Table 5 Dark Accent 2" w:uiPriority="50"/>
-    <w:lsdException w:name="List Table 6 Colorful Accent 2" w:uiPriority="51"/>
-    <w:lsdException w:name="List Table 7 Colorful Accent 2" w:uiPriority="52"/>
-    <w:lsdException w:name="List Table 1 Light Accent 3" w:uiPriority="46"/>
-    <w:lsdException w:name="List Table 2 Accent 3" w:uiPriority="47"/>
-    <w:lsdException w:name="List Table 3 Accent 3" w:uiPriority="48"/>
-    <w:lsdException w:name="List Table 4 Accent 3" w:uiPriority="49"/>
-    <w:lsdException w:name="List Table 5 Dark Accent 3" w:uiPriority="50"/>
-    <w:lsdException w:name="List Table 6 Colorful Accent 3" w:uiPriority="51"/>
-    <w:lsdException w:name="List Table 7 Colorful Accent 3" w:uiPriority="52"/>
-    <w:lsdException w:name="List Table 1 Light Accent 4" w:uiPriority="46"/>
-    <w:lsdException w:name="List Table 2 Accent 4" w:uiPriority="47"/>
-    <w:lsdException w:name="List Table 3 Accent 4" w:uiPriority="48"/>
-    <w:lsdException w:name="List Table 4 Accent 4" w:uiPriority="49"/>
-    <w:lsdException w:name="List Table 5 Dark Accent 4" w:uiPriority="50"/>
-    <w:lsdException w:name="List Table 6 Colorful Accent 4" w:uiPriority="51"/>
-    <w:lsdException w:name="List Table 7 Colorful Accent 4" w:uiPriority="52"/>
-    <w:lsdException w:name="List Table 1 Light Accent 5" w:uiPriority="46"/>
-    <w:lsdException w:name="List Table 2 Accent 5" w:uiPriority="47"/>
-    <w:lsdException w:name="List Table 3 Accent 5" w:uiPriority="48"/>
-    <w:lsdException w:name="List Table 4 Accent 5" w:uiPriority="49"/>
-    <w:lsdException w:name="List Table 5 Dark Accent 5" w:uiPriority="50"/>
-    <w:lsdException w:name="List Table 6 Colorful Accent 5" w:uiPriority="51"/>
-    <w:lsdException w:name="List Table 7 Colorful Accent 5" w:uiPriority="52"/>
-    <w:lsdException w:name="List Table 1 Light Accent 6" w:uiPriority="46"/>
-    <w:lsdException w:name="List Table 2 Accent 6" w:uiPriority="47"/>
-    <w:lsdException w:name="List Table 3 Accent 6" w:uiPriority="48"/>
-    <w:lsdException w:name="List Table 4 Accent 6" w:uiPriority="49"/>
-    <w:lsdException w:name="List Table 5 Dark Accent 6" w:uiPriority="50"/>
-    <w:lsdException w:name="List Table 6 Colorful Accent 6" w:uiPriority="51"/>
-    <w:lsdException w:name="List Table 7 Colorful Accent 6" w:uiPriority="52"/>
-  </w:latentStyles>
-  <w:style w:type="paragraph" w:default="1" w:styleId="Normal">
-    <w:name w:val="Normal"/>
-    <w:qFormat/>
-  </w:style>
-  <w:style w:type="character" w:default="1" w:styleId="DefaultParagraphFont">
-    <w:name w:val="Default Paragraph Font"/>
-    <w:uiPriority w:val="1"/>
-    <w:semiHidden/>
-    <w:unhideWhenUsed/>
-  </w:style>
-  <w:style w:type="table" w:default="1" w:styleId="TableNormal">
-    <w:name w:val="Normal Table"/>
-    <w:uiPriority w:val="99"/>
-    <w:semiHidden/>
-    <w:unhideWhenUsed/>
-    <w:tblPr>
-      <w:tblInd w:w="0" w:type="dxa"/>
-      <w:tblCellMar>
-        <w:top w:w="0" w:type="dxa"/>
-        <w:left w:w="108" w:type="dxa"/>
-        <w:bottom w:w="0" w:type="dxa"/>
-        <w:right w:w="108" w:type="dxa"/>
-      </w:tblCellMar>
-    </w:tblPr>
-  </w:style>
-  <w:style w:type="numbering" w:default="1" w:styleId="NoList">
-    <w:name w:val="No List"/>
-    <w:uiPriority w:val="99"/>
-    <w:semiHidden/>
-    <w:unhideWhenUsed/>
-  </w:style>
-  <w:style w:type="character" w:styleId="PlaceholderText">
-    <w:name w:val="Placeholder Text"/>
-    <w:basedOn w:val="DefaultParagraphFont"/>
-    <w:uiPriority w:val="99"/>
-    <w:semiHidden/>
-    <w:rsid w:val="00961983"/>
-    <w:rPr>
-      <w:color w:val="808080"/>
-    </w:rPr>
-  </w:style>
-</w:styles>
-</file>
-
-<file path=word/glossary/webSettings.xml><?xml version="1.0" encoding="utf-8"?>
-<w:webSettings xmlns:mc="http://schemas.openxmlformats.org/markup-compatibility/2006" xmlns:r="http://schemas.openxmlformats.org/officeDocument/2006/relationships" xmlns:w="http://schemas.openxmlformats.org/wordprocessingml/2006/main" xmlns:w14="http://schemas.microsoft.com/office/word/2010/wordml" xmlns:w15="http://schemas.microsoft.com/office/word/2012/wordml" xmlns:w16se="http://schemas.microsoft.com/office/word/2015/wordml/symex" mc:Ignorable="w14 w15 w16se">
-  <w:optimizeForBrowser/>
-  <w:allowPNG/>
-</w:webSettings>
-</file>
-
 <file path=word/theme/theme1.xml><?xml version="1.0" encoding="utf-8"?>
 <a:theme xmlns:a="http://schemas.openxmlformats.org/drawingml/2006/main" name="Office Theme">
   <a:themeElements>
@@ -17141,7 +16557,7 @@
 </file>
 
 <file path=customXml/itemProps1.xml><?xml version="1.0" encoding="utf-8"?>
-<ds:datastoreItem xmlns:ds="http://schemas.openxmlformats.org/officeDocument/2006/customXml" ds:itemID="{3952397D-BC47-4335-9A12-58FA9AC9C0E0}">
+<ds:datastoreItem xmlns:ds="http://schemas.openxmlformats.org/officeDocument/2006/customXml" ds:itemID="{36AB9B2F-218D-4D92-ADCD-60AE66E27665}">
   <ds:schemaRefs>
     <ds:schemaRef ds:uri="http://schemas.openxmlformats.org/officeDocument/2006/bibliography"/>
   </ds:schemaRefs>

</xml_diff>